<commit_message>
Refine project brief for IoT-based server room monitoring system, clarifying features and system architecture
</commit_message>
<xml_diff>
--- a/iot_based-server-room-monitoring-control/docs/Project Brief.docx
+++ b/iot_based-server-room-monitoring-control/docs/Project Brief.docx
@@ -8,6 +8,7 @@
           <w:rFonts w:ascii="Century" w:hAnsi="Century" w:cs="Arial"/>
         </w:rPr>
       </w:pPr>
+      <w:bookmarkStart w:id="0" w:name="_GoBack"/>
       <w:r>
         <w:rPr>
           <w:rFonts w:ascii="Century" w:hAnsi="Century" w:cs="Arial"/>
@@ -38,7 +39,19 @@
         <w:rPr>
           <w:rFonts w:ascii="Century" w:hAnsi="Century" w:cs="Arial"/>
         </w:rPr>
-        <w:t>The Smart Server Room Monitoring and Access Control System is an IoT-based solution designed to enhance security and access management in a server room. The system integrates intrusion detection, video surveillance, and RFID-based access control, ensuring that only authorised personnel can enter. In the event of unauthorised access, the system will send real-time alerts to administrators via a dedicated Android application.</w:t>
+        <w:t xml:space="preserve">The </w:t>
+      </w:r>
+      <w:r>
+        <w:rPr>
+          <w:rFonts w:ascii="Century" w:hAnsi="Century" w:cs="Arial"/>
+        </w:rPr>
+        <w:t xml:space="preserve">IoT-Based </w:t>
+      </w:r>
+      <w:r>
+        <w:rPr>
+          <w:rFonts w:ascii="Century" w:hAnsi="Century" w:cs="Arial"/>
+        </w:rPr>
+        <w:t>Server Room Monitoring and Access Control System is an IoT-based solution designed to enhance security and access management in a server room. The system integrates intrusion detection, video surveillance, and RFID-based access control, ensuring that only authorised personnel can enter. In the event of unauthorised access, the system will send real-time alerts to administrators via a dedicated Android application.</w:t>
       </w:r>
     </w:p>
     <w:p>
@@ -247,63 +260,6 @@
     </w:p>
     <w:p>
       <w:pPr>
-        <w:pStyle w:val="ListParagraph"/>
-        <w:numPr>
-          <w:ilvl w:val="0"/>
-          <w:numId w:val="8"/>
-        </w:numPr>
-        <w:rPr>
-          <w:rFonts w:ascii="Century" w:hAnsi="Century" w:cs="Arial"/>
-        </w:rPr>
-      </w:pPr>
-      <w:r>
-        <w:rPr>
-          <w:rFonts w:ascii="Century" w:hAnsi="Century" w:cs="Arial"/>
-        </w:rPr>
-        <w:t>Environmental Monitoring</w:t>
-      </w:r>
-    </w:p>
-    <w:p>
-      <w:pPr>
-        <w:rPr>
-          <w:rFonts w:ascii="Century" w:hAnsi="Century" w:cs="Arial"/>
-        </w:rPr>
-      </w:pPr>
-      <w:r>
-        <w:rPr>
-          <w:rFonts w:ascii="Century" w:hAnsi="Century" w:cs="Arial"/>
-        </w:rPr>
-        <w:t>Temperature &amp; Humidity Sensors: Monitors climate conditions in the server room.</w:t>
-      </w:r>
-    </w:p>
-    <w:p>
-      <w:pPr>
-        <w:rPr>
-          <w:rFonts w:ascii="Century" w:hAnsi="Century" w:cs="Arial"/>
-        </w:rPr>
-      </w:pPr>
-      <w:r>
-        <w:rPr>
-          <w:rFonts w:ascii="Century" w:hAnsi="Century" w:cs="Arial"/>
-        </w:rPr>
-        <w:t>Fire/Smoke Detection: Alerts in the event of a fire breakout.</w:t>
-      </w:r>
-    </w:p>
-    <w:p>
-      <w:pPr>
-        <w:rPr>
-          <w:rFonts w:ascii="Century" w:hAnsi="Century" w:cs="Arial"/>
-        </w:rPr>
-      </w:pPr>
-      <w:r>
-        <w:rPr>
-          <w:rFonts w:ascii="Century" w:hAnsi="Century" w:cs="Arial"/>
-        </w:rPr>
-        <w:t>Cooling System Control: Triggers an alert when temperatures exceed safe thresholds.</w:t>
-      </w:r>
-    </w:p>
-    <w:p>
-      <w:pPr>
         <w:rPr>
           <w:rFonts w:ascii="Century" w:hAnsi="Century" w:cs="Arial"/>
         </w:rPr>
@@ -345,7 +301,7 @@
         <w:rPr>
           <w:rFonts w:ascii="Century" w:hAnsi="Century" w:cs="Arial"/>
         </w:rPr>
-        <w:t>Microcontroller/Gateway: Raspberry Pi / ESP32 for processing sensor data.</w:t>
+        <w:t>Microcontroller/Gateway: Raspberry Pi for processing sensor data.</w:t>
       </w:r>
     </w:p>
     <w:p>
@@ -371,20 +327,19 @@
         <w:rPr>
           <w:rFonts w:ascii="Century" w:hAnsi="Century" w:cs="Arial"/>
         </w:rPr>
-        <w:t>CCTV/IP Cameras: For video surveillance.</w:t>
-      </w:r>
-    </w:p>
-    <w:p>
-      <w:pPr>
-        <w:rPr>
-          <w:rFonts w:ascii="Century" w:hAnsi="Century" w:cs="Arial"/>
-        </w:rPr>
-      </w:pPr>
-      <w:r>
-        <w:rPr>
-          <w:rFonts w:ascii="Century" w:hAnsi="Century" w:cs="Arial"/>
-        </w:rPr>
-        <w:lastRenderedPageBreak/>
+        <w:t>IP Cameras: For video surveillance.</w:t>
+      </w:r>
+    </w:p>
+    <w:p>
+      <w:pPr>
+        <w:rPr>
+          <w:rFonts w:ascii="Century" w:hAnsi="Century" w:cs="Arial"/>
+        </w:rPr>
+      </w:pPr>
+      <w:r>
+        <w:rPr>
+          <w:rFonts w:ascii="Century" w:hAnsi="Century" w:cs="Arial"/>
+        </w:rPr>
         <w:t>Mobile Application: For real-time alerts and remote monitoring.</w:t>
       </w:r>
     </w:p>
@@ -398,168 +353,29 @@
         <w:rPr>
           <w:rFonts w:ascii="Century" w:hAnsi="Century" w:cs="Arial"/>
         </w:rPr>
-        <w:t>Database &amp; Cloud Services: To store logs, video footage, and access records.</w:t>
-      </w:r>
-    </w:p>
-    <w:p>
-      <w:pPr>
-        <w:rPr>
-          <w:rFonts w:ascii="Century" w:hAnsi="Century" w:cs="Arial"/>
-        </w:rPr>
-      </w:pPr>
-    </w:p>
-    <w:p>
-      <w:pPr>
-        <w:rPr>
-          <w:rFonts w:ascii="Century" w:hAnsi="Century" w:cs="Arial"/>
-        </w:rPr>
-      </w:pPr>
-      <w:r>
-        <w:rPr>
-          <w:rFonts w:ascii="Century" w:hAnsi="Century" w:cs="Arial"/>
-        </w:rPr>
-        <w:t>Additional Features (Optional Enhancements)</w:t>
-      </w:r>
-    </w:p>
-    <w:p>
-      <w:pPr>
-        <w:rPr>
-          <w:rFonts w:ascii="Century" w:hAnsi="Century" w:cs="Arial"/>
-        </w:rPr>
-      </w:pPr>
-      <w:r>
-        <w:rPr>
-          <w:rFonts w:ascii="Century" w:hAnsi="Century" w:cs="Arial"/>
-        </w:rPr>
-        <w:t>Facial Recognition: Instead of RFID, access could be granted based on facial authentication.</w:t>
-      </w:r>
-    </w:p>
-    <w:p>
-      <w:pPr>
-        <w:rPr>
-          <w:rFonts w:ascii="Century" w:hAnsi="Century" w:cs="Arial"/>
-        </w:rPr>
-      </w:pPr>
-      <w:r>
-        <w:rPr>
-          <w:rFonts w:ascii="Century" w:hAnsi="Century" w:cs="Arial"/>
-        </w:rPr>
-        <w:t>AI-based Anomaly Detection: Detect suspicious behaviour using machine learning.</w:t>
-      </w:r>
-    </w:p>
-    <w:p>
-      <w:pPr>
-        <w:rPr>
-          <w:rFonts w:ascii="Century" w:hAnsi="Century" w:cs="Arial"/>
-        </w:rPr>
-      </w:pPr>
-      <w:r>
-        <w:rPr>
-          <w:rFonts w:ascii="Century" w:hAnsi="Century" w:cs="Arial"/>
-        </w:rPr>
-        <w:t>Remote Locking System: Admins can lock/unlock the door remotely via the app.</w:t>
-      </w:r>
-    </w:p>
-    <w:p>
-      <w:pPr>
-        <w:rPr>
-          <w:rFonts w:ascii="Century" w:hAnsi="Century" w:cs="Arial"/>
-        </w:rPr>
-      </w:pPr>
-      <w:r>
-        <w:rPr>
-          <w:rFonts w:ascii="Century" w:hAnsi="Century" w:cs="Arial"/>
-        </w:rPr>
-        <w:t>Energy Monitoring: Track power consumption of the server room.</w:t>
-      </w:r>
-    </w:p>
-    <w:p>
-      <w:pPr>
-        <w:rPr>
-          <w:rFonts w:ascii="Century" w:hAnsi="Century" w:cs="Arial"/>
-        </w:rPr>
-      </w:pPr>
-    </w:p>
-    <w:p>
-      <w:pPr>
-        <w:rPr>
-          <w:rFonts w:ascii="Century" w:hAnsi="Century" w:cs="Arial"/>
-        </w:rPr>
-      </w:pPr>
-      <w:bookmarkStart w:id="0" w:name="_GoBack"/>
-      <w:bookmarkEnd w:id="0"/>
-      <w:r>
-        <w:rPr>
-          <w:rFonts w:ascii="Century" w:hAnsi="Century" w:cs="Arial"/>
-        </w:rPr>
-        <w:t>Development Roadmap</w:t>
-      </w:r>
-    </w:p>
-    <w:p>
-      <w:pPr>
-        <w:rPr>
-          <w:rFonts w:ascii="Century" w:hAnsi="Century" w:cs="Arial"/>
-        </w:rPr>
-      </w:pPr>
-      <w:r>
-        <w:rPr>
-          <w:rFonts w:ascii="Century" w:hAnsi="Century" w:cs="Arial"/>
-        </w:rPr>
-        <w:t>Phase 1: Research &amp; Hardware Selection – Select microcontroller, sensors, and communication protocols.</w:t>
-      </w:r>
-    </w:p>
-    <w:p>
-      <w:pPr>
-        <w:rPr>
-          <w:rFonts w:ascii="Century" w:hAnsi="Century" w:cs="Arial"/>
-        </w:rPr>
-      </w:pPr>
-      <w:r>
-        <w:rPr>
-          <w:rFonts w:ascii="Century" w:hAnsi="Century" w:cs="Arial"/>
-        </w:rPr>
-        <w:t>Phase 2: Hardware Integration – Set up access control, video surveillance, and intrusion detection.</w:t>
-      </w:r>
-    </w:p>
-    <w:p>
-      <w:pPr>
-        <w:rPr>
-          <w:rFonts w:ascii="Century" w:hAnsi="Century" w:cs="Arial"/>
-        </w:rPr>
-      </w:pPr>
-      <w:r>
-        <w:rPr>
-          <w:rFonts w:ascii="Century" w:hAnsi="Century" w:cs="Arial"/>
-        </w:rPr>
-        <w:t>Phase 3: Software Development – Develop mobile app and cloud backend.</w:t>
-      </w:r>
-    </w:p>
-    <w:p>
-      <w:pPr>
-        <w:rPr>
-          <w:rFonts w:ascii="Century" w:hAnsi="Century" w:cs="Arial"/>
-        </w:rPr>
-      </w:pPr>
-      <w:r>
-        <w:rPr>
-          <w:rFonts w:ascii="Century" w:hAnsi="Century" w:cs="Arial"/>
-        </w:rPr>
-        <w:t>Phase 4: Testing &amp; Security Hardening – Simulate attacks and enhance system robustness.</w:t>
-      </w:r>
-    </w:p>
-    <w:p>
-      <w:pPr>
-        <w:rPr>
-          <w:rFonts w:ascii="Century" w:hAnsi="Century" w:cs="Arial"/>
-        </w:rPr>
-      </w:pPr>
-      <w:r>
-        <w:rPr>
-          <w:rFonts w:ascii="Century" w:hAnsi="Century" w:cs="Arial"/>
-        </w:rPr>
-        <w:t>Phase 5: Deployment &amp; Optimisation – Deploy and fine-tune for performance.</w:t>
-      </w:r>
-    </w:p>
+        <w:t xml:space="preserve">Database &amp; Cloud Services: </w:t>
+      </w:r>
+      <w:r>
+        <w:rPr>
+          <w:rFonts w:ascii="Century" w:hAnsi="Century" w:cs="Arial"/>
+        </w:rPr>
+        <w:t>Store</w:t>
+      </w:r>
+      <w:r>
+        <w:rPr>
+          <w:rFonts w:ascii="Century" w:hAnsi="Century" w:cs="Arial"/>
+        </w:rPr>
+        <w:t xml:space="preserve"> logs, video footage, and access records.</w:t>
+      </w:r>
+    </w:p>
+    <w:p>
+      <w:pPr>
+        <w:rPr>
+          <w:rFonts w:ascii="Century" w:hAnsi="Century" w:cs="Arial"/>
+        </w:rPr>
+      </w:pPr>
+    </w:p>
+    <w:bookmarkEnd w:id="0"/>
     <w:p>
       <w:pPr>
         <w:rPr>

</xml_diff>